<commit_message>
docs: Se actualiza manual tecnico de fgs
</commit_message>
<xml_diff>
--- a/4-Pruebas/1-Manual Tecnico/Manual_Tecnico_FGS.docx
+++ b/4-Pruebas/1-Manual Tecnico/Manual_Tecnico_FGS.docx
@@ -1,6 +1,6 @@
 
 <file path=word/document.xml><?xml version="1.0" encoding="utf-8"?>
-<w:document xmlns:wpc="http://schemas.microsoft.com/office/word/2010/wordprocessingCanvas" xmlns:cx="http://schemas.microsoft.com/office/drawing/2014/chartex" xmlns:cx1="http://schemas.microsoft.com/office/drawing/2015/9/8/chartex" xmlns:cx2="http://schemas.microsoft.com/office/drawing/2015/10/21/chartex" xmlns:cx3="http://schemas.microsoft.com/office/drawing/2016/5/9/chartex" xmlns:cx4="http://schemas.microsoft.com/office/drawing/2016/5/10/chartex" xmlns:cx5="http://schemas.microsoft.com/office/drawing/2016/5/11/chartex" xmlns:cx6="http://schemas.microsoft.com/office/drawing/2016/5/12/chartex" xmlns:cx7="http://schemas.microsoft.com/office/drawing/2016/5/13/chartex" xmlns:cx8="http://schemas.microsoft.com/office/drawing/2016/5/14/chartex" xmlns:mc="http://schemas.openxmlformats.org/markup-compatibility/2006" xmlns:aink="http://schemas.microsoft.com/office/drawing/2016/ink" xmlns:am3d="http://schemas.microsoft.com/office/drawing/2017/model3d" xmlns:o="urn:schemas-microsoft-com:office:office" xmlns:r="http://schemas.openxmlformats.org/officeDocument/2006/relationships" xmlns:m="http://schemas.openxmlformats.org/officeDocument/2006/math" xmlns:v="urn:schemas-microsoft-com:vml" xmlns:wp14="http://schemas.microsoft.com/office/word/2010/wordprocessingDrawing" xmlns:wp="http://schemas.openxmlformats.org/drawingml/2006/wordprocessingDrawing" xmlns:w10="urn:schemas-microsoft-com:office:word" xmlns:w="http://schemas.openxmlformats.org/wordprocessingml/2006/main" xmlns:w14="http://schemas.microsoft.com/office/word/2010/wordml" xmlns:w15="http://schemas.microsoft.com/office/word/2012/wordml" xmlns:w16cid="http://schemas.microsoft.com/office/word/2016/wordml/cid" xmlns:w16se="http://schemas.microsoft.com/office/word/2015/wordml/symex" xmlns:wpg="http://schemas.microsoft.com/office/word/2010/wordprocessingGroup" xmlns:wpi="http://schemas.microsoft.com/office/word/2010/wordprocessingInk" xmlns:wne="http://schemas.microsoft.com/office/word/2006/wordml" xmlns:wps="http://schemas.microsoft.com/office/word/2010/wordprocessingShape" mc:Ignorable="w14 w15 w16se w16cid wp14">
+<w:document xmlns:wpc="http://schemas.microsoft.com/office/word/2010/wordprocessingCanvas" xmlns:cx="http://schemas.microsoft.com/office/drawing/2014/chartex" xmlns:mc="http://schemas.openxmlformats.org/markup-compatibility/2006" xmlns:o="urn:schemas-microsoft-com:office:office" xmlns:r="http://schemas.openxmlformats.org/officeDocument/2006/relationships" xmlns:m="http://schemas.openxmlformats.org/officeDocument/2006/math" xmlns:v="urn:schemas-microsoft-com:vml" xmlns:wp14="http://schemas.microsoft.com/office/word/2010/wordprocessingDrawing" xmlns:wp="http://schemas.openxmlformats.org/drawingml/2006/wordprocessingDrawing" xmlns:w10="urn:schemas-microsoft-com:office:word" xmlns:w="http://schemas.openxmlformats.org/wordprocessingml/2006/main" xmlns:w14="http://schemas.microsoft.com/office/word/2010/wordml" xmlns:w15="http://schemas.microsoft.com/office/word/2012/wordml" xmlns:w16se="http://schemas.microsoft.com/office/word/2015/wordml/symex" xmlns:wpg="http://schemas.microsoft.com/office/word/2010/wordprocessingGroup" xmlns:wpi="http://schemas.microsoft.com/office/word/2010/wordprocessingInk" xmlns:wne="http://schemas.microsoft.com/office/word/2006/wordml" xmlns:wps="http://schemas.microsoft.com/office/word/2010/wordprocessingShape" mc:Ignorable="w14 w15 w16se wp14">
   <w:body>
     <w:p>
       <w:pPr>
@@ -482,13 +482,15 @@
           <w:sz w:val="26"/>
         </w:rPr>
       </w:pPr>
-      <w:bookmarkStart w:id="2" w:name="_GoBack"/>
-      <w:bookmarkEnd w:id="2"/>
     </w:p>
     <w:sdt>
       <w:sdtPr>
         <w:rPr>
-          <w:lang w:val="es-ES"/>
+          <w:rFonts w:ascii="Arial" w:eastAsia="Arial" w:hAnsi="Arial" w:cs="Arial"/>
+          <w:color w:val="auto"/>
+          <w:sz w:val="22"/>
+          <w:szCs w:val="22"/>
+          <w:lang w:val="es-ES" w:bidi="es-CO"/>
         </w:rPr>
         <w:id w:val="-1794128465"/>
         <w:docPartObj>
@@ -498,13 +500,8 @@
       </w:sdtPr>
       <w:sdtEndPr>
         <w:rPr>
-          <w:rFonts w:ascii="Arial" w:eastAsia="Arial" w:hAnsi="Arial" w:cs="Arial"/>
-          <w:b/>
-          <w:bCs/>
-          <w:color w:val="auto"/>
-          <w:sz w:val="22"/>
-          <w:szCs w:val="22"/>
-          <w:lang w:bidi="es-CO"/>
+          <w:b/>
+          <w:bCs/>
         </w:rPr>
       </w:sdtEndPr>
       <w:sdtContent>
@@ -1035,6 +1032,8 @@
               <w:fldChar w:fldCharType="end"/>
             </w:r>
           </w:hyperlink>
+          <w:bookmarkStart w:id="2" w:name="_GoBack"/>
+          <w:bookmarkEnd w:id="2"/>
         </w:p>
         <w:p>
           <w:pPr>
@@ -1105,6 +1104,11 @@
           </w:hyperlink>
         </w:p>
         <w:p>
+          <w:r>
+            <w:t>INSTALACION EN UN HOSTING …………………………………………………………………...17</w:t>
+          </w:r>
+        </w:p>
+        <w:p>
           <w:pPr>
             <w:rPr>
               <w:b/>
@@ -1765,15 +1769,7 @@
         <w:contextualSpacing/>
       </w:pPr>
       <w:r>
-        <w:t xml:space="preserve">La página oficial de Visual Studio </w:t>
-      </w:r>
-      <w:proofErr w:type="spellStart"/>
-      <w:r>
-        <w:t>Code</w:t>
-      </w:r>
-      <w:proofErr w:type="spellEnd"/>
-      <w:r>
-        <w:t xml:space="preserve"> es </w:t>
+        <w:t>La página oficial de Visual Studio Code es </w:t>
       </w:r>
       <w:hyperlink r:id="rId9" w:history="1">
         <w:r>
@@ -1855,7 +1851,7 @@
     <w:p>
       <w:r>
         <w:pict>
-          <v:rect id="_x0000_i1095" style="width:629.65pt;height:1.5pt" o:hrpct="0" o:hralign="center" o:hrstd="t" o:hr="t" fillcolor="#a0a0a0" stroked="f"/>
+          <v:rect id="_x0000_i1025" style="width:629.65pt;height:1.5pt" o:hrpct="0" o:hralign="center" o:hrstd="t" o:hr="t" fillcolor="#a0a0a0" stroked="f"/>
         </w:pict>
       </w:r>
     </w:p>
@@ -2009,15 +2005,7 @@
         <w:contextualSpacing/>
       </w:pPr>
       <w:r>
-        <w:t xml:space="preserve">La primera pantalla exige aceptar la licencia de Visual Studio </w:t>
-      </w:r>
-      <w:proofErr w:type="spellStart"/>
-      <w:r>
-        <w:t>Code</w:t>
-      </w:r>
-      <w:proofErr w:type="spellEnd"/>
-      <w:r>
-        <w:t xml:space="preserve"> para continuar</w:t>
+        <w:t>La primera pantalla exige aceptar la licencia de Visual Studio Code para continuar</w:t>
       </w:r>
       <w:r>
         <w:tab/>
@@ -2090,7 +2078,7 @@
     <w:p>
       <w:r>
         <w:pict>
-          <v:rect id="_x0000_i1096" style="width:629.65pt;height:1.5pt" o:hrpct="0" o:hralign="center" o:hrstd="t" o:hr="t" fillcolor="#a0a0a0" stroked="f"/>
+          <v:rect id="_x0000_i1026" style="width:629.65pt;height:1.5pt" o:hrpct="0" o:hralign="center" o:hrstd="t" o:hr="t" fillcolor="#a0a0a0" stroked="f"/>
         </w:pict>
       </w:r>
     </w:p>
@@ -2263,7 +2251,7 @@
     <w:p>
       <w:r>
         <w:pict>
-          <v:rect id="_x0000_i1097" style="width:629.65pt;height:1.5pt" o:hrpct="0" o:hralign="center" o:hrstd="t" o:hr="t" fillcolor="#a0a0a0" stroked="f"/>
+          <v:rect id="_x0000_i1027" style="width:629.65pt;height:1.5pt" o:hrpct="0" o:hralign="center" o:hrstd="t" o:hr="t" fillcolor="#a0a0a0" stroked="f"/>
         </w:pict>
       </w:r>
     </w:p>
@@ -2441,7 +2429,7 @@
     <w:p>
       <w:r>
         <w:pict>
-          <v:rect id="_x0000_i1098" style="width:629.65pt;height:1.5pt" o:hrpct="0" o:hralign="center" o:hrstd="t" o:hr="t" fillcolor="#a0a0a0" stroked="f"/>
+          <v:rect id="_x0000_i1028" style="width:629.65pt;height:1.5pt" o:hrpct="0" o:hralign="center" o:hrstd="t" o:hr="t" fillcolor="#a0a0a0" stroked="f"/>
         </w:pict>
       </w:r>
     </w:p>
@@ -2459,15 +2447,7 @@
         <w:contextualSpacing/>
       </w:pPr>
       <w:r>
-        <w:t xml:space="preserve">A continuación, se instalará Visual Studio </w:t>
-      </w:r>
-      <w:proofErr w:type="spellStart"/>
-      <w:r>
-        <w:t>Code</w:t>
-      </w:r>
-      <w:proofErr w:type="spellEnd"/>
-      <w:r>
-        <w:t>.</w:t>
+        <w:t>A continuación, se instalará Visual Studio Code.</w:t>
       </w:r>
     </w:p>
     <w:p>
@@ -2569,23 +2549,7 @@
         <w:t xml:space="preserve"> con </w:t>
       </w:r>
       <w:r>
-        <w:t xml:space="preserve">Visual Studio </w:t>
-      </w:r>
-      <w:proofErr w:type="spellStart"/>
-      <w:r>
-        <w:t>Code</w:t>
-      </w:r>
-      <w:proofErr w:type="spellEnd"/>
-      <w:r>
-        <w:t xml:space="preserve">, desmarque la casilla "Ejecutar Visual Studio </w:t>
-      </w:r>
-      <w:proofErr w:type="spellStart"/>
-      <w:r>
-        <w:t>Code</w:t>
-      </w:r>
-      <w:proofErr w:type="spellEnd"/>
-      <w:r>
-        <w:t>", haga clic en Finalizar e </w:t>
+        <w:t>Visual Studio Code, desmarque la casilla "Ejecutar Visual Studio Code", haga clic en Finalizar e </w:t>
       </w:r>
       <w:hyperlink r:id="rId19" w:history="1">
         <w:r>
@@ -2665,7 +2629,7 @@
     <w:p>
       <w:r>
         <w:pict>
-          <v:rect id="_x0000_i1099" style="width:629.65pt;height:1.5pt" o:hrpct="0" o:hralign="center" o:hrstd="t" o:hr="t" fillcolor="#a0a0a0" stroked="f"/>
+          <v:rect id="_x0000_i1029" style="width:629.65pt;height:1.5pt" o:hrpct="0" o:hralign="center" o:hrstd="t" o:hr="t" fillcolor="#a0a0a0" stroked="f"/>
         </w:pict>
       </w:r>
     </w:p>
@@ -2822,7 +2786,7 @@
       </w:r>
       <w:r>
         <w:pict>
-          <v:rect id="_x0000_i1100" style="width:382.9pt;height:.25pt" o:hrpct="0" o:hralign="center" o:hrstd="t" o:hr="t" fillcolor="#a0a0a0" stroked="f"/>
+          <v:rect id="_x0000_i1030" style="width:382.9pt;height:.25pt" o:hrpct="0" o:hralign="center" o:hrstd="t" o:hr="t" fillcolor="#a0a0a0" stroked="f"/>
         </w:pict>
       </w:r>
     </w:p>
@@ -2839,15 +2803,7 @@
       </w:pPr>
       <w:r>
         <w:lastRenderedPageBreak/>
-        <w:t xml:space="preserve">Para no tener problemas a la hora de la instalación, debemos cambiar el idioma y todas las fuentes a </w:t>
-      </w:r>
-      <w:proofErr w:type="gramStart"/>
-      <w:r>
-        <w:t>español(</w:t>
-      </w:r>
-      <w:proofErr w:type="gramEnd"/>
-      <w:r>
-        <w:t>España)</w:t>
+        <w:t>Para no tener problemas a la hora de la instalación, debemos cambiar el idioma y todas las fuentes a español(España)</w:t>
       </w:r>
       <w:r>
         <w:t>, buscamos “Configuración regional y de idioma”</w:t>
@@ -3151,7 +3107,7 @@
       </w:pPr>
       <w:r>
         <w:pict>
-          <v:rect id="_x0000_i1101" style="width:382.9pt;height:.25pt" o:hrpct="0" o:hralign="center" o:hrstd="t" o:hr="t" fillcolor="#a0a0a0" stroked="f"/>
+          <v:rect id="_x0000_i1031" style="width:382.9pt;height:.25pt" o:hrpct="0" o:hralign="center" o:hrstd="t" o:hr="t" fillcolor="#a0a0a0" stroked="f"/>
         </w:pict>
       </w:r>
     </w:p>
@@ -3246,7 +3202,7 @@
       </w:pPr>
       <w:r>
         <w:pict>
-          <v:rect id="_x0000_i1102" style="width:382.9pt;height:.25pt" o:hrpct="0" o:hralign="center" o:hrstd="t" o:hr="t" fillcolor="#a0a0a0" stroked="f"/>
+          <v:rect id="_x0000_i1032" style="width:382.9pt;height:.25pt" o:hrpct="0" o:hralign="center" o:hrstd="t" o:hr="t" fillcolor="#a0a0a0" stroked="f"/>
         </w:pict>
       </w:r>
     </w:p>
@@ -3323,7 +3279,7 @@
       </w:pPr>
       <w:r>
         <w:pict>
-          <v:rect id="_x0000_i1103" style="width:382.9pt;height:.25pt" o:hrpct="0" o:hralign="center" o:hrstd="t" o:hr="t" fillcolor="#a0a0a0" stroked="f"/>
+          <v:rect id="_x0000_i1033" style="width:382.9pt;height:.25pt" o:hrpct="0" o:hralign="center" o:hrstd="t" o:hr="t" fillcolor="#a0a0a0" stroked="f"/>
         </w:pict>
       </w:r>
     </w:p>
@@ -3401,7 +3357,7 @@
       </w:r>
       <w:r>
         <w:pict>
-          <v:rect id="_x0000_i1104" style="width:382.9pt;height:.25pt" o:hrpct="0" o:hralign="center" o:hrstd="t" o:hr="t" fillcolor="#a0a0a0" stroked="f"/>
+          <v:rect id="_x0000_i1034" style="width:382.9pt;height:.25pt" o:hrpct="0" o:hralign="center" o:hrstd="t" o:hr="t" fillcolor="#a0a0a0" stroked="f"/>
         </w:pict>
       </w:r>
     </w:p>
@@ -3666,7 +3622,7 @@
       </w:pPr>
       <w:r>
         <w:pict>
-          <v:rect id="_x0000_i1105" style="width:382.9pt;height:.25pt" o:hrpct="0" o:hralign="center" o:hrstd="t" o:hr="t" fillcolor="#a0a0a0" stroked="f"/>
+          <v:rect id="_x0000_i1035" style="width:382.9pt;height:.25pt" o:hrpct="0" o:hralign="center" o:hrstd="t" o:hr="t" fillcolor="#a0a0a0" stroked="f"/>
         </w:pict>
       </w:r>
     </w:p>
@@ -3682,15 +3638,7 @@
         </w:tabs>
       </w:pPr>
       <w:r>
-        <w:t xml:space="preserve">Chuleamos las dos casillas y luego damos clic en aceptar, después de esto todo se debe ver como </w:t>
-      </w:r>
-      <w:proofErr w:type="gramStart"/>
-      <w:r>
-        <w:t>español(</w:t>
-      </w:r>
-      <w:proofErr w:type="gramEnd"/>
-      <w:r>
-        <w:t>España).</w:t>
+        <w:t>Chuleamos las dos casillas y luego damos clic en aceptar, después de esto todo se debe ver como español(España).</w:t>
       </w:r>
     </w:p>
     <w:p>
@@ -3898,7 +3846,7 @@
       </w:pPr>
       <w:r>
         <w:pict>
-          <v:rect id="_x0000_i1106" style="width:382.9pt;height:.25pt" o:hrpct="0" o:hralign="center" o:hrstd="t" o:hr="t" fillcolor="#a0a0a0" stroked="f"/>
+          <v:rect id="_x0000_i1036" style="width:382.9pt;height:.25pt" o:hrpct="0" o:hralign="center" o:hrstd="t" o:hr="t" fillcolor="#a0a0a0" stroked="f"/>
         </w:pict>
       </w:r>
     </w:p>
@@ -3980,19 +3928,11 @@
         </w:drawing>
       </w:r>
       <w:r>
-        <w:t xml:space="preserve">Si todo está bien nos mostrara la siguiente pestaña, si aparece una ventana de alerta tenemos que revisar que todo el idioma este en </w:t>
-      </w:r>
-      <w:proofErr w:type="gramStart"/>
-      <w:r>
-        <w:t>español(</w:t>
-      </w:r>
-      <w:proofErr w:type="gramEnd"/>
-      <w:r>
-        <w:t>España), luego verificamos que este en español y damos aceptar</w:t>
+        <w:t>Si todo está bien nos mostrara la siguiente pestaña, si aparece una ventana de alerta tenemos que revisar que todo el idioma este en español(España), luego verificamos que este en español y damos aceptar</w:t>
       </w:r>
       <w:r>
         <w:pict>
-          <v:rect id="_x0000_i1107" style="width:382.9pt;height:.25pt" o:hrpct="0" o:hralign="center" o:hrstd="t" o:hr="t" fillcolor="#a0a0a0" stroked="f"/>
+          <v:rect id="_x0000_i1037" style="width:382.9pt;height:.25pt" o:hrpct="0" o:hralign="center" o:hrstd="t" o:hr="t" fillcolor="#a0a0a0" stroked="f"/>
         </w:pict>
       </w:r>
     </w:p>
@@ -4115,7 +4055,7 @@
       </w:pPr>
       <w:r>
         <w:pict>
-          <v:rect id="_x0000_i1108" style="width:382.9pt;height:.25pt" o:hrpct="0" o:hralign="center" o:hrstd="t" o:hr="t" fillcolor="#a0a0a0" stroked="f"/>
+          <v:rect id="_x0000_i1038" style="width:382.9pt;height:.25pt" o:hrpct="0" o:hralign="center" o:hrstd="t" o:hr="t" fillcolor="#a0a0a0" stroked="f"/>
         </w:pict>
       </w:r>
     </w:p>
@@ -4561,6 +4501,7 @@
       <w:r>
         <w:rPr>
           <w:noProof/>
+          <w:lang w:bidi="ar-SA"/>
         </w:rPr>
         <w:drawing>
           <wp:anchor distT="0" distB="0" distL="114300" distR="114300" simplePos="0" relativeHeight="251669504" behindDoc="0" locked="0" layoutInCell="1" allowOverlap="1" wp14:anchorId="1729C79B">
@@ -4692,6 +4633,7 @@
       <w:r>
         <w:rPr>
           <w:noProof/>
+          <w:lang w:bidi="ar-SA"/>
         </w:rPr>
         <w:drawing>
           <wp:anchor distT="0" distB="0" distL="114300" distR="114300" simplePos="0" relativeHeight="251670528" behindDoc="0" locked="0" layoutInCell="1" allowOverlap="1" wp14:anchorId="0F88D884">
@@ -4833,6 +4775,7 @@
       <w:r>
         <w:rPr>
           <w:noProof/>
+          <w:lang w:bidi="ar-SA"/>
         </w:rPr>
         <w:drawing>
           <wp:inline distT="0" distB="0" distL="0" distR="0" wp14:anchorId="768D1F07" wp14:editId="35328C01">
@@ -4871,6 +4814,1230 @@
         </w:drawing>
       </w:r>
     </w:p>
+    <w:p>
+      <w:pPr>
+        <w:pStyle w:val="Prrafodelista"/>
+        <w:tabs>
+          <w:tab w:val="left" w:pos="3360"/>
+        </w:tabs>
+        <w:ind w:left="1440" w:firstLine="0"/>
+        <w:rPr>
+          <w:b/>
+          <w:bCs/>
+        </w:rPr>
+      </w:pPr>
+    </w:p>
+    <w:p>
+      <w:pPr>
+        <w:pStyle w:val="Prrafodelista"/>
+        <w:ind w:left="1080" w:firstLine="0"/>
+        <w:jc w:val="center"/>
+        <w:rPr>
+          <w:b/>
+          <w:bCs/>
+          <w:sz w:val="24"/>
+          <w:szCs w:val="24"/>
+        </w:rPr>
+      </w:pPr>
+      <w:r>
+        <w:rPr>
+          <w:b/>
+          <w:bCs/>
+          <w:sz w:val="24"/>
+          <w:szCs w:val="24"/>
+        </w:rPr>
+        <w:t xml:space="preserve">INSTALACION </w:t>
+      </w:r>
+      <w:r>
+        <w:rPr>
+          <w:b/>
+          <w:bCs/>
+          <w:sz w:val="24"/>
+          <w:szCs w:val="24"/>
+        </w:rPr>
+        <w:t>EN UN HOSTING</w:t>
+      </w:r>
+    </w:p>
+    <w:p>
+      <w:pPr>
+        <w:pStyle w:val="Prrafodelista"/>
+        <w:tabs>
+          <w:tab w:val="left" w:pos="3360"/>
+        </w:tabs>
+        <w:ind w:left="1440" w:firstLine="0"/>
+        <w:rPr>
+          <w:b/>
+          <w:bCs/>
+        </w:rPr>
+      </w:pPr>
+    </w:p>
+    <w:p>
+      <w:pPr>
+        <w:pStyle w:val="Prrafodelista"/>
+        <w:numPr>
+          <w:ilvl w:val="0"/>
+          <w:numId w:val="6"/>
+        </w:numPr>
+        <w:tabs>
+          <w:tab w:val="left" w:pos="3360"/>
+        </w:tabs>
+        <w:rPr>
+          <w:bCs/>
+        </w:rPr>
+      </w:pPr>
+      <w:r>
+        <w:rPr>
+          <w:noProof/>
+          <w:lang w:bidi="ar-SA"/>
+        </w:rPr>
+        <w:drawing>
+          <wp:anchor distT="0" distB="0" distL="114300" distR="114300" simplePos="0" relativeHeight="251671552" behindDoc="0" locked="0" layoutInCell="1" allowOverlap="1" wp14:anchorId="150DE604" wp14:editId="513DDAA1">
+            <wp:simplePos x="0" y="0"/>
+            <wp:positionH relativeFrom="margin">
+              <wp:align>right</wp:align>
+            </wp:positionH>
+            <wp:positionV relativeFrom="paragraph">
+              <wp:posOffset>574040</wp:posOffset>
+            </wp:positionV>
+            <wp:extent cx="5612130" cy="3091815"/>
+            <wp:effectExtent l="0" t="0" r="7620" b="0"/>
+            <wp:wrapThrough wrapText="bothSides">
+              <wp:wrapPolygon edited="0">
+                <wp:start x="0" y="0"/>
+                <wp:lineTo x="0" y="21427"/>
+                <wp:lineTo x="21556" y="21427"/>
+                <wp:lineTo x="21556" y="0"/>
+                <wp:lineTo x="0" y="0"/>
+              </wp:wrapPolygon>
+            </wp:wrapThrough>
+            <wp:docPr id="26" name="Imagen 26"/>
+            <wp:cNvGraphicFramePr>
+              <a:graphicFrameLocks xmlns:a="http://schemas.openxmlformats.org/drawingml/2006/main" noChangeAspect="1"/>
+            </wp:cNvGraphicFramePr>
+            <a:graphic xmlns:a="http://schemas.openxmlformats.org/drawingml/2006/main">
+              <a:graphicData uri="http://schemas.openxmlformats.org/drawingml/2006/picture">
+                <pic:pic xmlns:pic="http://schemas.openxmlformats.org/drawingml/2006/picture">
+                  <pic:nvPicPr>
+                    <pic:cNvPr id="1" name=""/>
+                    <pic:cNvPicPr/>
+                  </pic:nvPicPr>
+                  <pic:blipFill>
+                    <a:blip r:embed="rId39" cstate="print">
+                      <a:extLst>
+                        <a:ext uri="{28A0092B-C50C-407E-A947-70E740481C1C}">
+                          <a14:useLocalDpi xmlns:a14="http://schemas.microsoft.com/office/drawing/2010/main" val="0"/>
+                        </a:ext>
+                      </a:extLst>
+                    </a:blip>
+                    <a:stretch>
+                      <a:fillRect/>
+                    </a:stretch>
+                  </pic:blipFill>
+                  <pic:spPr>
+                    <a:xfrm>
+                      <a:off x="0" y="0"/>
+                      <a:ext cx="5612130" cy="3091815"/>
+                    </a:xfrm>
+                    <a:prstGeom prst="rect">
+                      <a:avLst/>
+                    </a:prstGeom>
+                  </pic:spPr>
+                </pic:pic>
+              </a:graphicData>
+            </a:graphic>
+            <wp14:sizeRelH relativeFrom="page">
+              <wp14:pctWidth>0</wp14:pctWidth>
+            </wp14:sizeRelH>
+            <wp14:sizeRelV relativeFrom="page">
+              <wp14:pctHeight>0</wp14:pctHeight>
+            </wp14:sizeRelV>
+          </wp:anchor>
+        </w:drawing>
+      </w:r>
+      <w:r>
+        <w:rPr>
+          <w:bCs/>
+        </w:rPr>
+        <w:t>Primero tenemos que entrar a la página</w:t>
+      </w:r>
+      <w:r>
+        <w:rPr>
+          <w:bCs/>
+        </w:rPr>
+        <w:t xml:space="preserve"> TonoHost.com si no tenemos cuenta, nos registramos y si ya tenemos una cuenta solo es cuestión de iniciar </w:t>
+      </w:r>
+      <w:proofErr w:type="spellStart"/>
+      <w:r>
+        <w:rPr>
+          <w:bCs/>
+        </w:rPr>
+        <w:t>sesion</w:t>
+      </w:r>
+      <w:proofErr w:type="spellEnd"/>
+    </w:p>
+    <w:p>
+      <w:pPr>
+        <w:pStyle w:val="Prrafodelista"/>
+        <w:numPr>
+          <w:ilvl w:val="0"/>
+          <w:numId w:val="6"/>
+        </w:numPr>
+        <w:tabs>
+          <w:tab w:val="left" w:pos="3360"/>
+        </w:tabs>
+        <w:rPr>
+          <w:bCs/>
+        </w:rPr>
+      </w:pPr>
+      <w:r>
+        <w:rPr>
+          <w:noProof/>
+          <w:lang w:bidi="ar-SA"/>
+        </w:rPr>
+        <w:lastRenderedPageBreak/>
+        <w:drawing>
+          <wp:anchor distT="0" distB="0" distL="114300" distR="114300" simplePos="0" relativeHeight="251672576" behindDoc="0" locked="0" layoutInCell="1" allowOverlap="1" wp14:anchorId="1149B57B" wp14:editId="53C3E51B">
+            <wp:simplePos x="0" y="0"/>
+            <wp:positionH relativeFrom="margin">
+              <wp:align>right</wp:align>
+            </wp:positionH>
+            <wp:positionV relativeFrom="paragraph">
+              <wp:posOffset>252730</wp:posOffset>
+            </wp:positionV>
+            <wp:extent cx="5612130" cy="3042285"/>
+            <wp:effectExtent l="0" t="0" r="7620" b="5715"/>
+            <wp:wrapThrough wrapText="bothSides">
+              <wp:wrapPolygon edited="0">
+                <wp:start x="0" y="0"/>
+                <wp:lineTo x="0" y="21505"/>
+                <wp:lineTo x="21556" y="21505"/>
+                <wp:lineTo x="21556" y="0"/>
+                <wp:lineTo x="0" y="0"/>
+              </wp:wrapPolygon>
+            </wp:wrapThrough>
+            <wp:docPr id="28" name="Imagen 28"/>
+            <wp:cNvGraphicFramePr>
+              <a:graphicFrameLocks xmlns:a="http://schemas.openxmlformats.org/drawingml/2006/main" noChangeAspect="1"/>
+            </wp:cNvGraphicFramePr>
+            <a:graphic xmlns:a="http://schemas.openxmlformats.org/drawingml/2006/main">
+              <a:graphicData uri="http://schemas.openxmlformats.org/drawingml/2006/picture">
+                <pic:pic xmlns:pic="http://schemas.openxmlformats.org/drawingml/2006/picture">
+                  <pic:nvPicPr>
+                    <pic:cNvPr id="1" name=""/>
+                    <pic:cNvPicPr/>
+                  </pic:nvPicPr>
+                  <pic:blipFill>
+                    <a:blip r:embed="rId40" cstate="print">
+                      <a:extLst>
+                        <a:ext uri="{28A0092B-C50C-407E-A947-70E740481C1C}">
+                          <a14:useLocalDpi xmlns:a14="http://schemas.microsoft.com/office/drawing/2010/main" val="0"/>
+                        </a:ext>
+                      </a:extLst>
+                    </a:blip>
+                    <a:stretch>
+                      <a:fillRect/>
+                    </a:stretch>
+                  </pic:blipFill>
+                  <pic:spPr>
+                    <a:xfrm>
+                      <a:off x="0" y="0"/>
+                      <a:ext cx="5612130" cy="3042285"/>
+                    </a:xfrm>
+                    <a:prstGeom prst="rect">
+                      <a:avLst/>
+                    </a:prstGeom>
+                  </pic:spPr>
+                </pic:pic>
+              </a:graphicData>
+            </a:graphic>
+            <wp14:sizeRelH relativeFrom="page">
+              <wp14:pctWidth>0</wp14:pctWidth>
+            </wp14:sizeRelH>
+            <wp14:sizeRelV relativeFrom="page">
+              <wp14:pctHeight>0</wp14:pctHeight>
+            </wp14:sizeRelV>
+          </wp:anchor>
+        </w:drawing>
+      </w:r>
+      <w:r>
+        <w:rPr>
+          <w:bCs/>
+        </w:rPr>
+        <w:t xml:space="preserve">Cuando ya tengamos una cuenta creada, debemos ingresar sesión, </w:t>
+      </w:r>
+    </w:p>
+    <w:p>
+      <w:pPr>
+        <w:pStyle w:val="Prrafodelista"/>
+        <w:numPr>
+          <w:ilvl w:val="0"/>
+          <w:numId w:val="6"/>
+        </w:numPr>
+        <w:tabs>
+          <w:tab w:val="left" w:pos="3360"/>
+        </w:tabs>
+        <w:rPr>
+          <w:bCs/>
+        </w:rPr>
+      </w:pPr>
+      <w:r>
+        <w:rPr>
+          <w:noProof/>
+          <w:lang w:bidi="ar-SA"/>
+        </w:rPr>
+        <w:drawing>
+          <wp:anchor distT="0" distB="0" distL="114300" distR="114300" simplePos="0" relativeHeight="251673600" behindDoc="0" locked="0" layoutInCell="1" allowOverlap="1" wp14:anchorId="65CBB61A" wp14:editId="5315DEB5">
+            <wp:simplePos x="0" y="0"/>
+            <wp:positionH relativeFrom="margin">
+              <wp:align>right</wp:align>
+            </wp:positionH>
+            <wp:positionV relativeFrom="paragraph">
+              <wp:posOffset>3851910</wp:posOffset>
+            </wp:positionV>
+            <wp:extent cx="5612130" cy="3128010"/>
+            <wp:effectExtent l="0" t="0" r="7620" b="0"/>
+            <wp:wrapThrough wrapText="bothSides">
+              <wp:wrapPolygon edited="0">
+                <wp:start x="0" y="0"/>
+                <wp:lineTo x="0" y="21442"/>
+                <wp:lineTo x="21556" y="21442"/>
+                <wp:lineTo x="21556" y="0"/>
+                <wp:lineTo x="0" y="0"/>
+              </wp:wrapPolygon>
+            </wp:wrapThrough>
+            <wp:docPr id="29" name="Imagen 29"/>
+            <wp:cNvGraphicFramePr>
+              <a:graphicFrameLocks xmlns:a="http://schemas.openxmlformats.org/drawingml/2006/main" noChangeAspect="1"/>
+            </wp:cNvGraphicFramePr>
+            <a:graphic xmlns:a="http://schemas.openxmlformats.org/drawingml/2006/main">
+              <a:graphicData uri="http://schemas.openxmlformats.org/drawingml/2006/picture">
+                <pic:pic xmlns:pic="http://schemas.openxmlformats.org/drawingml/2006/picture">
+                  <pic:nvPicPr>
+                    <pic:cNvPr id="1" name=""/>
+                    <pic:cNvPicPr/>
+                  </pic:nvPicPr>
+                  <pic:blipFill>
+                    <a:blip r:embed="rId41" cstate="print">
+                      <a:extLst>
+                        <a:ext uri="{28A0092B-C50C-407E-A947-70E740481C1C}">
+                          <a14:useLocalDpi xmlns:a14="http://schemas.microsoft.com/office/drawing/2010/main" val="0"/>
+                        </a:ext>
+                      </a:extLst>
+                    </a:blip>
+                    <a:stretch>
+                      <a:fillRect/>
+                    </a:stretch>
+                  </pic:blipFill>
+                  <pic:spPr>
+                    <a:xfrm>
+                      <a:off x="0" y="0"/>
+                      <a:ext cx="5612130" cy="3128010"/>
+                    </a:xfrm>
+                    <a:prstGeom prst="rect">
+                      <a:avLst/>
+                    </a:prstGeom>
+                  </pic:spPr>
+                </pic:pic>
+              </a:graphicData>
+            </a:graphic>
+            <wp14:sizeRelH relativeFrom="page">
+              <wp14:pctWidth>0</wp14:pctWidth>
+            </wp14:sizeRelH>
+            <wp14:sizeRelV relativeFrom="page">
+              <wp14:pctHeight>0</wp14:pctHeight>
+            </wp14:sizeRelV>
+          </wp:anchor>
+        </w:drawing>
+      </w:r>
+      <w:r>
+        <w:rPr>
+          <w:bCs/>
+        </w:rPr>
+        <w:t>Después de iniciar nos mostrara un panel con distintas opciones, como: más configuración, en donde veremos distintas formas de poder configurar como queramos</w:t>
+      </w:r>
+    </w:p>
+    <w:p>
+      <w:pPr>
+        <w:tabs>
+          <w:tab w:val="left" w:pos="3360"/>
+        </w:tabs>
+        <w:ind w:left="1440"/>
+        <w:rPr>
+          <w:bCs/>
+        </w:rPr>
+      </w:pPr>
+    </w:p>
+    <w:p>
+      <w:pPr>
+        <w:tabs>
+          <w:tab w:val="left" w:pos="3360"/>
+        </w:tabs>
+        <w:ind w:left="1440"/>
+        <w:rPr>
+          <w:bCs/>
+        </w:rPr>
+      </w:pPr>
+    </w:p>
+    <w:p>
+      <w:pPr>
+        <w:tabs>
+          <w:tab w:val="left" w:pos="3360"/>
+        </w:tabs>
+        <w:ind w:left="1440"/>
+        <w:rPr>
+          <w:bCs/>
+        </w:rPr>
+      </w:pPr>
+    </w:p>
+    <w:p>
+      <w:pPr>
+        <w:tabs>
+          <w:tab w:val="left" w:pos="3360"/>
+        </w:tabs>
+        <w:ind w:left="1440"/>
+        <w:rPr>
+          <w:bCs/>
+        </w:rPr>
+      </w:pPr>
+    </w:p>
+    <w:p>
+      <w:pPr>
+        <w:tabs>
+          <w:tab w:val="left" w:pos="3360"/>
+        </w:tabs>
+        <w:ind w:left="1440"/>
+        <w:rPr>
+          <w:bCs/>
+        </w:rPr>
+      </w:pPr>
+    </w:p>
+    <w:p>
+      <w:pPr>
+        <w:tabs>
+          <w:tab w:val="left" w:pos="3360"/>
+        </w:tabs>
+        <w:ind w:left="1440"/>
+        <w:rPr>
+          <w:bCs/>
+        </w:rPr>
+      </w:pPr>
+    </w:p>
+    <w:p>
+      <w:pPr>
+        <w:pStyle w:val="Prrafodelista"/>
+        <w:numPr>
+          <w:ilvl w:val="0"/>
+          <w:numId w:val="6"/>
+        </w:numPr>
+        <w:tabs>
+          <w:tab w:val="left" w:pos="3360"/>
+        </w:tabs>
+        <w:rPr>
+          <w:bCs/>
+        </w:rPr>
+      </w:pPr>
+      <w:r>
+        <w:rPr>
+          <w:noProof/>
+          <w:lang w:bidi="ar-SA"/>
+        </w:rPr>
+        <w:lastRenderedPageBreak/>
+        <w:drawing>
+          <wp:anchor distT="0" distB="0" distL="114300" distR="114300" simplePos="0" relativeHeight="251674624" behindDoc="0" locked="0" layoutInCell="1" allowOverlap="1" wp14:anchorId="06C53B34" wp14:editId="577CE86C">
+            <wp:simplePos x="0" y="0"/>
+            <wp:positionH relativeFrom="margin">
+              <wp:align>right</wp:align>
+            </wp:positionH>
+            <wp:positionV relativeFrom="paragraph">
+              <wp:posOffset>386080</wp:posOffset>
+            </wp:positionV>
+            <wp:extent cx="5612130" cy="3077210"/>
+            <wp:effectExtent l="0" t="0" r="7620" b="8890"/>
+            <wp:wrapThrough wrapText="bothSides">
+              <wp:wrapPolygon edited="0">
+                <wp:start x="0" y="0"/>
+                <wp:lineTo x="0" y="21529"/>
+                <wp:lineTo x="21556" y="21529"/>
+                <wp:lineTo x="21556" y="0"/>
+                <wp:lineTo x="0" y="0"/>
+              </wp:wrapPolygon>
+            </wp:wrapThrough>
+            <wp:docPr id="32" name="Imagen 32"/>
+            <wp:cNvGraphicFramePr>
+              <a:graphicFrameLocks xmlns:a="http://schemas.openxmlformats.org/drawingml/2006/main" noChangeAspect="1"/>
+            </wp:cNvGraphicFramePr>
+            <a:graphic xmlns:a="http://schemas.openxmlformats.org/drawingml/2006/main">
+              <a:graphicData uri="http://schemas.openxmlformats.org/drawingml/2006/picture">
+                <pic:pic xmlns:pic="http://schemas.openxmlformats.org/drawingml/2006/picture">
+                  <pic:nvPicPr>
+                    <pic:cNvPr id="1" name=""/>
+                    <pic:cNvPicPr/>
+                  </pic:nvPicPr>
+                  <pic:blipFill>
+                    <a:blip r:embed="rId42" cstate="print">
+                      <a:extLst>
+                        <a:ext uri="{28A0092B-C50C-407E-A947-70E740481C1C}">
+                          <a14:useLocalDpi xmlns:a14="http://schemas.microsoft.com/office/drawing/2010/main" val="0"/>
+                        </a:ext>
+                      </a:extLst>
+                    </a:blip>
+                    <a:stretch>
+                      <a:fillRect/>
+                    </a:stretch>
+                  </pic:blipFill>
+                  <pic:spPr>
+                    <a:xfrm>
+                      <a:off x="0" y="0"/>
+                      <a:ext cx="5612130" cy="3077210"/>
+                    </a:xfrm>
+                    <a:prstGeom prst="rect">
+                      <a:avLst/>
+                    </a:prstGeom>
+                  </pic:spPr>
+                </pic:pic>
+              </a:graphicData>
+            </a:graphic>
+            <wp14:sizeRelH relativeFrom="page">
+              <wp14:pctWidth>0</wp14:pctWidth>
+            </wp14:sizeRelH>
+            <wp14:sizeRelV relativeFrom="page">
+              <wp14:pctHeight>0</wp14:pctHeight>
+            </wp14:sizeRelV>
+          </wp:anchor>
+        </w:drawing>
+      </w:r>
+      <w:r>
+        <w:rPr>
+          <w:bCs/>
+        </w:rPr>
+        <w:t>En el cuadro señalado con rojo muestra distintas opciones que tenemos para subir nuestra base de datos.</w:t>
+      </w:r>
+    </w:p>
+    <w:p>
+      <w:pPr>
+        <w:pStyle w:val="Prrafodelista"/>
+        <w:tabs>
+          <w:tab w:val="left" w:pos="3360"/>
+        </w:tabs>
+        <w:ind w:left="1800" w:firstLine="0"/>
+        <w:rPr>
+          <w:bCs/>
+        </w:rPr>
+      </w:pPr>
+    </w:p>
+    <w:p>
+      <w:pPr>
+        <w:pStyle w:val="Prrafodelista"/>
+        <w:tabs>
+          <w:tab w:val="left" w:pos="3360"/>
+        </w:tabs>
+        <w:ind w:left="1800" w:firstLine="0"/>
+        <w:rPr>
+          <w:bCs/>
+        </w:rPr>
+      </w:pPr>
+    </w:p>
+    <w:p>
+      <w:pPr>
+        <w:pStyle w:val="Prrafodelista"/>
+        <w:numPr>
+          <w:ilvl w:val="0"/>
+          <w:numId w:val="6"/>
+        </w:numPr>
+        <w:tabs>
+          <w:tab w:val="left" w:pos="3360"/>
+        </w:tabs>
+        <w:rPr>
+          <w:bCs/>
+        </w:rPr>
+      </w:pPr>
+      <w:r>
+        <w:rPr>
+          <w:bCs/>
+        </w:rPr>
+        <w:t xml:space="preserve">Como trabajamos en </w:t>
+      </w:r>
+      <w:proofErr w:type="spellStart"/>
+      <w:r>
+        <w:rPr>
+          <w:bCs/>
+        </w:rPr>
+        <w:t>MySQL</w:t>
+      </w:r>
+      <w:proofErr w:type="spellEnd"/>
+      <w:r>
+        <w:rPr>
+          <w:bCs/>
+        </w:rPr>
+        <w:t xml:space="preserve"> seleccionaremos la opción que dice base de datos </w:t>
+      </w:r>
+      <w:proofErr w:type="spellStart"/>
+      <w:r>
+        <w:rPr>
+          <w:bCs/>
+        </w:rPr>
+        <w:t>mySQL</w:t>
+      </w:r>
+      <w:proofErr w:type="spellEnd"/>
+      <w:r>
+        <w:rPr>
+          <w:bCs/>
+        </w:rPr>
+        <w:t xml:space="preserve">, y nos mostrara la siguiente interfaz donde debemos crear la base de datos solo seleccionando un nombre, y si queremos editarla daremos en el botón de la parte inferior derecha que dice </w:t>
+      </w:r>
+      <w:proofErr w:type="spellStart"/>
+      <w:r>
+        <w:rPr>
+          <w:bCs/>
+        </w:rPr>
+        <w:t>admin</w:t>
+      </w:r>
+      <w:proofErr w:type="spellEnd"/>
+    </w:p>
+    <w:p>
+      <w:pPr>
+        <w:pStyle w:val="Prrafodelista"/>
+        <w:tabs>
+          <w:tab w:val="left" w:pos="3360"/>
+        </w:tabs>
+        <w:ind w:left="1800" w:firstLine="0"/>
+        <w:rPr>
+          <w:bCs/>
+        </w:rPr>
+      </w:pPr>
+      <w:r>
+        <w:rPr>
+          <w:noProof/>
+          <w:lang w:bidi="ar-SA"/>
+        </w:rPr>
+        <w:drawing>
+          <wp:anchor distT="0" distB="0" distL="114300" distR="114300" simplePos="0" relativeHeight="251675648" behindDoc="0" locked="0" layoutInCell="1" allowOverlap="1" wp14:anchorId="43B47112" wp14:editId="7C628585">
+            <wp:simplePos x="0" y="0"/>
+            <wp:positionH relativeFrom="margin">
+              <wp:align>right</wp:align>
+            </wp:positionH>
+            <wp:positionV relativeFrom="paragraph">
+              <wp:posOffset>203200</wp:posOffset>
+            </wp:positionV>
+            <wp:extent cx="5612130" cy="3046730"/>
+            <wp:effectExtent l="0" t="0" r="7620" b="1270"/>
+            <wp:wrapThrough wrapText="bothSides">
+              <wp:wrapPolygon edited="0">
+                <wp:start x="0" y="0"/>
+                <wp:lineTo x="0" y="21474"/>
+                <wp:lineTo x="21556" y="21474"/>
+                <wp:lineTo x="21556" y="0"/>
+                <wp:lineTo x="0" y="0"/>
+              </wp:wrapPolygon>
+            </wp:wrapThrough>
+            <wp:docPr id="34" name="Imagen 34"/>
+            <wp:cNvGraphicFramePr>
+              <a:graphicFrameLocks xmlns:a="http://schemas.openxmlformats.org/drawingml/2006/main" noChangeAspect="1"/>
+            </wp:cNvGraphicFramePr>
+            <a:graphic xmlns:a="http://schemas.openxmlformats.org/drawingml/2006/main">
+              <a:graphicData uri="http://schemas.openxmlformats.org/drawingml/2006/picture">
+                <pic:pic xmlns:pic="http://schemas.openxmlformats.org/drawingml/2006/picture">
+                  <pic:nvPicPr>
+                    <pic:cNvPr id="1" name=""/>
+                    <pic:cNvPicPr/>
+                  </pic:nvPicPr>
+                  <pic:blipFill>
+                    <a:blip r:embed="rId43" cstate="print">
+                      <a:extLst>
+                        <a:ext uri="{28A0092B-C50C-407E-A947-70E740481C1C}">
+                          <a14:useLocalDpi xmlns:a14="http://schemas.microsoft.com/office/drawing/2010/main" val="0"/>
+                        </a:ext>
+                      </a:extLst>
+                    </a:blip>
+                    <a:stretch>
+                      <a:fillRect/>
+                    </a:stretch>
+                  </pic:blipFill>
+                  <pic:spPr>
+                    <a:xfrm>
+                      <a:off x="0" y="0"/>
+                      <a:ext cx="5612130" cy="3046730"/>
+                    </a:xfrm>
+                    <a:prstGeom prst="rect">
+                      <a:avLst/>
+                    </a:prstGeom>
+                  </pic:spPr>
+                </pic:pic>
+              </a:graphicData>
+            </a:graphic>
+            <wp14:sizeRelH relativeFrom="page">
+              <wp14:pctWidth>0</wp14:pctWidth>
+            </wp14:sizeRelH>
+            <wp14:sizeRelV relativeFrom="page">
+              <wp14:pctHeight>0</wp14:pctHeight>
+            </wp14:sizeRelV>
+          </wp:anchor>
+        </w:drawing>
+      </w:r>
+    </w:p>
+    <w:p>
+      <w:pPr>
+        <w:pStyle w:val="Prrafodelista"/>
+        <w:tabs>
+          <w:tab w:val="left" w:pos="3360"/>
+        </w:tabs>
+        <w:ind w:left="1800" w:firstLine="0"/>
+        <w:rPr>
+          <w:bCs/>
+        </w:rPr>
+      </w:pPr>
+    </w:p>
+    <w:p>
+      <w:pPr>
+        <w:pStyle w:val="Prrafodelista"/>
+        <w:tabs>
+          <w:tab w:val="left" w:pos="3360"/>
+        </w:tabs>
+        <w:ind w:left="1800" w:firstLine="0"/>
+        <w:rPr>
+          <w:bCs/>
+        </w:rPr>
+      </w:pPr>
+    </w:p>
+    <w:p>
+      <w:pPr>
+        <w:pStyle w:val="Prrafodelista"/>
+        <w:numPr>
+          <w:ilvl w:val="0"/>
+          <w:numId w:val="6"/>
+        </w:numPr>
+        <w:tabs>
+          <w:tab w:val="left" w:pos="3360"/>
+        </w:tabs>
+        <w:rPr>
+          <w:bCs/>
+        </w:rPr>
+      </w:pPr>
+      <w:r>
+        <w:rPr>
+          <w:noProof/>
+          <w:lang w:bidi="ar-SA"/>
+        </w:rPr>
+        <w:lastRenderedPageBreak/>
+        <w:drawing>
+          <wp:anchor distT="0" distB="0" distL="114300" distR="114300" simplePos="0" relativeHeight="251676672" behindDoc="0" locked="0" layoutInCell="1" allowOverlap="1" wp14:anchorId="05FF5D8A" wp14:editId="30B41C39">
+            <wp:simplePos x="0" y="0"/>
+            <wp:positionH relativeFrom="margin">
+              <wp:align>right</wp:align>
+            </wp:positionH>
+            <wp:positionV relativeFrom="paragraph">
+              <wp:posOffset>786130</wp:posOffset>
+            </wp:positionV>
+            <wp:extent cx="5612130" cy="3101340"/>
+            <wp:effectExtent l="0" t="0" r="7620" b="3810"/>
+            <wp:wrapThrough wrapText="bothSides">
+              <wp:wrapPolygon edited="0">
+                <wp:start x="0" y="0"/>
+                <wp:lineTo x="0" y="21494"/>
+                <wp:lineTo x="21556" y="21494"/>
+                <wp:lineTo x="21556" y="0"/>
+                <wp:lineTo x="0" y="0"/>
+              </wp:wrapPolygon>
+            </wp:wrapThrough>
+            <wp:docPr id="35" name="Imagen 35"/>
+            <wp:cNvGraphicFramePr>
+              <a:graphicFrameLocks xmlns:a="http://schemas.openxmlformats.org/drawingml/2006/main" noChangeAspect="1"/>
+            </wp:cNvGraphicFramePr>
+            <a:graphic xmlns:a="http://schemas.openxmlformats.org/drawingml/2006/main">
+              <a:graphicData uri="http://schemas.openxmlformats.org/drawingml/2006/picture">
+                <pic:pic xmlns:pic="http://schemas.openxmlformats.org/drawingml/2006/picture">
+                  <pic:nvPicPr>
+                    <pic:cNvPr id="1" name=""/>
+                    <pic:cNvPicPr/>
+                  </pic:nvPicPr>
+                  <pic:blipFill>
+                    <a:blip r:embed="rId44" cstate="print">
+                      <a:extLst>
+                        <a:ext uri="{28A0092B-C50C-407E-A947-70E740481C1C}">
+                          <a14:useLocalDpi xmlns:a14="http://schemas.microsoft.com/office/drawing/2010/main" val="0"/>
+                        </a:ext>
+                      </a:extLst>
+                    </a:blip>
+                    <a:stretch>
+                      <a:fillRect/>
+                    </a:stretch>
+                  </pic:blipFill>
+                  <pic:spPr>
+                    <a:xfrm>
+                      <a:off x="0" y="0"/>
+                      <a:ext cx="5612130" cy="3101340"/>
+                    </a:xfrm>
+                    <a:prstGeom prst="rect">
+                      <a:avLst/>
+                    </a:prstGeom>
+                  </pic:spPr>
+                </pic:pic>
+              </a:graphicData>
+            </a:graphic>
+            <wp14:sizeRelH relativeFrom="page">
+              <wp14:pctWidth>0</wp14:pctWidth>
+            </wp14:sizeRelH>
+            <wp14:sizeRelV relativeFrom="page">
+              <wp14:pctHeight>0</wp14:pctHeight>
+            </wp14:sizeRelV>
+          </wp:anchor>
+        </w:drawing>
+      </w:r>
+      <w:r>
+        <w:rPr>
+          <w:bCs/>
+        </w:rPr>
+        <w:t xml:space="preserve">Al oprimir el botón de </w:t>
+      </w:r>
+      <w:proofErr w:type="spellStart"/>
+      <w:r>
+        <w:rPr>
+          <w:bCs/>
+        </w:rPr>
+        <w:t>admin</w:t>
+      </w:r>
+      <w:proofErr w:type="spellEnd"/>
+      <w:r>
+        <w:rPr>
+          <w:bCs/>
+        </w:rPr>
+        <w:t xml:space="preserve"> nos mostrará </w:t>
+      </w:r>
+      <w:proofErr w:type="spellStart"/>
+      <w:r>
+        <w:rPr>
+          <w:bCs/>
+        </w:rPr>
+        <w:t>php</w:t>
+      </w:r>
+      <w:proofErr w:type="spellEnd"/>
+      <w:r>
+        <w:rPr>
+          <w:bCs/>
+        </w:rPr>
+        <w:t xml:space="preserve"> </w:t>
+      </w:r>
+      <w:proofErr w:type="spellStart"/>
+      <w:r>
+        <w:rPr>
+          <w:bCs/>
+        </w:rPr>
+        <w:t>myadmin</w:t>
+      </w:r>
+      <w:proofErr w:type="spellEnd"/>
+      <w:r>
+        <w:rPr>
+          <w:bCs/>
+        </w:rPr>
+        <w:t xml:space="preserve"> donde estará alojada nuestra base de datos, si no están creadas las tablas, tenemos distintas opciones como importar la base de datos podemos crearla desde cero con la opción que dice SQL.</w:t>
+      </w:r>
+    </w:p>
+    <w:p>
+      <w:pPr>
+        <w:pStyle w:val="Prrafodelista"/>
+        <w:numPr>
+          <w:ilvl w:val="0"/>
+          <w:numId w:val="6"/>
+        </w:numPr>
+        <w:tabs>
+          <w:tab w:val="left" w:pos="3360"/>
+        </w:tabs>
+        <w:rPr>
+          <w:bCs/>
+        </w:rPr>
+      </w:pPr>
+      <w:r>
+        <w:rPr>
+          <w:bCs/>
+        </w:rPr>
+        <w:t>Para subir nuestros archivos de códigos, debemos dirigirnos al panel del principio y dar en la opción administrador de archivos.</w:t>
+      </w:r>
+    </w:p>
+    <w:p>
+      <w:pPr>
+        <w:pStyle w:val="Prrafodelista"/>
+        <w:tabs>
+          <w:tab w:val="left" w:pos="3360"/>
+        </w:tabs>
+        <w:ind w:left="1800" w:firstLine="0"/>
+        <w:rPr>
+          <w:bCs/>
+        </w:rPr>
+      </w:pPr>
+      <w:r>
+        <w:rPr>
+          <w:noProof/>
+          <w:lang w:bidi="ar-SA"/>
+        </w:rPr>
+        <w:drawing>
+          <wp:anchor distT="0" distB="0" distL="114300" distR="114300" simplePos="0" relativeHeight="251677696" behindDoc="0" locked="0" layoutInCell="1" allowOverlap="1" wp14:anchorId="00836888" wp14:editId="4C4DEC3E">
+            <wp:simplePos x="0" y="0"/>
+            <wp:positionH relativeFrom="margin">
+              <wp:align>right</wp:align>
+            </wp:positionH>
+            <wp:positionV relativeFrom="paragraph">
+              <wp:posOffset>182880</wp:posOffset>
+            </wp:positionV>
+            <wp:extent cx="5612130" cy="3103245"/>
+            <wp:effectExtent l="0" t="0" r="7620" b="1905"/>
+            <wp:wrapThrough wrapText="bothSides">
+              <wp:wrapPolygon edited="0">
+                <wp:start x="0" y="0"/>
+                <wp:lineTo x="0" y="21481"/>
+                <wp:lineTo x="21556" y="21481"/>
+                <wp:lineTo x="21556" y="0"/>
+                <wp:lineTo x="0" y="0"/>
+              </wp:wrapPolygon>
+            </wp:wrapThrough>
+            <wp:docPr id="36" name="Imagen 36"/>
+            <wp:cNvGraphicFramePr>
+              <a:graphicFrameLocks xmlns:a="http://schemas.openxmlformats.org/drawingml/2006/main" noChangeAspect="1"/>
+            </wp:cNvGraphicFramePr>
+            <a:graphic xmlns:a="http://schemas.openxmlformats.org/drawingml/2006/main">
+              <a:graphicData uri="http://schemas.openxmlformats.org/drawingml/2006/picture">
+                <pic:pic xmlns:pic="http://schemas.openxmlformats.org/drawingml/2006/picture">
+                  <pic:nvPicPr>
+                    <pic:cNvPr id="1" name=""/>
+                    <pic:cNvPicPr/>
+                  </pic:nvPicPr>
+                  <pic:blipFill>
+                    <a:blip r:embed="rId45" cstate="print">
+                      <a:extLst>
+                        <a:ext uri="{28A0092B-C50C-407E-A947-70E740481C1C}">
+                          <a14:useLocalDpi xmlns:a14="http://schemas.microsoft.com/office/drawing/2010/main" val="0"/>
+                        </a:ext>
+                      </a:extLst>
+                    </a:blip>
+                    <a:stretch>
+                      <a:fillRect/>
+                    </a:stretch>
+                  </pic:blipFill>
+                  <pic:spPr>
+                    <a:xfrm>
+                      <a:off x="0" y="0"/>
+                      <a:ext cx="5612130" cy="3103245"/>
+                    </a:xfrm>
+                    <a:prstGeom prst="rect">
+                      <a:avLst/>
+                    </a:prstGeom>
+                  </pic:spPr>
+                </pic:pic>
+              </a:graphicData>
+            </a:graphic>
+            <wp14:sizeRelH relativeFrom="page">
+              <wp14:pctWidth>0</wp14:pctWidth>
+            </wp14:sizeRelH>
+            <wp14:sizeRelV relativeFrom="page">
+              <wp14:pctHeight>0</wp14:pctHeight>
+            </wp14:sizeRelV>
+          </wp:anchor>
+        </w:drawing>
+      </w:r>
+    </w:p>
+    <w:p/>
+    <w:p/>
+    <w:p>
+      <w:pPr>
+        <w:tabs>
+          <w:tab w:val="left" w:pos="3285"/>
+        </w:tabs>
+      </w:pPr>
+      <w:r>
+        <w:tab/>
+      </w:r>
+    </w:p>
+    <w:p>
+      <w:pPr>
+        <w:pStyle w:val="Prrafodelista"/>
+        <w:numPr>
+          <w:ilvl w:val="0"/>
+          <w:numId w:val="6"/>
+        </w:numPr>
+        <w:tabs>
+          <w:tab w:val="left" w:pos="3285"/>
+        </w:tabs>
+      </w:pPr>
+      <w:r>
+        <w:rPr>
+          <w:noProof/>
+          <w:lang w:bidi="ar-SA"/>
+        </w:rPr>
+        <w:lastRenderedPageBreak/>
+        <w:drawing>
+          <wp:anchor distT="0" distB="0" distL="114300" distR="114300" simplePos="0" relativeHeight="251678720" behindDoc="0" locked="0" layoutInCell="1" allowOverlap="1" wp14:anchorId="34BBB980" wp14:editId="20C821FE">
+            <wp:simplePos x="0" y="0"/>
+            <wp:positionH relativeFrom="margin">
+              <wp:align>right</wp:align>
+            </wp:positionH>
+            <wp:positionV relativeFrom="paragraph">
+              <wp:posOffset>605155</wp:posOffset>
+            </wp:positionV>
+            <wp:extent cx="5612130" cy="3057525"/>
+            <wp:effectExtent l="0" t="0" r="7620" b="9525"/>
+            <wp:wrapThrough wrapText="bothSides">
+              <wp:wrapPolygon edited="0">
+                <wp:start x="0" y="0"/>
+                <wp:lineTo x="0" y="21533"/>
+                <wp:lineTo x="21556" y="21533"/>
+                <wp:lineTo x="21556" y="0"/>
+                <wp:lineTo x="0" y="0"/>
+              </wp:wrapPolygon>
+            </wp:wrapThrough>
+            <wp:docPr id="37" name="Imagen 37"/>
+            <wp:cNvGraphicFramePr>
+              <a:graphicFrameLocks xmlns:a="http://schemas.openxmlformats.org/drawingml/2006/main" noChangeAspect="1"/>
+            </wp:cNvGraphicFramePr>
+            <a:graphic xmlns:a="http://schemas.openxmlformats.org/drawingml/2006/main">
+              <a:graphicData uri="http://schemas.openxmlformats.org/drawingml/2006/picture">
+                <pic:pic xmlns:pic="http://schemas.openxmlformats.org/drawingml/2006/picture">
+                  <pic:nvPicPr>
+                    <pic:cNvPr id="1" name=""/>
+                    <pic:cNvPicPr/>
+                  </pic:nvPicPr>
+                  <pic:blipFill>
+                    <a:blip r:embed="rId46" cstate="print">
+                      <a:extLst>
+                        <a:ext uri="{28A0092B-C50C-407E-A947-70E740481C1C}">
+                          <a14:useLocalDpi xmlns:a14="http://schemas.microsoft.com/office/drawing/2010/main" val="0"/>
+                        </a:ext>
+                      </a:extLst>
+                    </a:blip>
+                    <a:stretch>
+                      <a:fillRect/>
+                    </a:stretch>
+                  </pic:blipFill>
+                  <pic:spPr>
+                    <a:xfrm>
+                      <a:off x="0" y="0"/>
+                      <a:ext cx="5612130" cy="3057525"/>
+                    </a:xfrm>
+                    <a:prstGeom prst="rect">
+                      <a:avLst/>
+                    </a:prstGeom>
+                  </pic:spPr>
+                </pic:pic>
+              </a:graphicData>
+            </a:graphic>
+            <wp14:sizeRelH relativeFrom="page">
+              <wp14:pctWidth>0</wp14:pctWidth>
+            </wp14:sizeRelH>
+            <wp14:sizeRelV relativeFrom="page">
+              <wp14:pctHeight>0</wp14:pctHeight>
+            </wp14:sizeRelV>
+          </wp:anchor>
+        </w:drawing>
+      </w:r>
+      <w:r>
+        <w:t>Para subir los archivos tenemos que hacerlo dentro de la carpeta llamada “</w:t>
+      </w:r>
+      <w:proofErr w:type="spellStart"/>
+      <w:r>
+        <w:t>httpdocs</w:t>
+      </w:r>
+      <w:proofErr w:type="spellEnd"/>
+      <w:r>
+        <w:t>” y oprimir el botón de la parte inferior con una flecha señalando hacia arriba</w:t>
+      </w:r>
+    </w:p>
+    <w:p>
+      <w:pPr>
+        <w:pStyle w:val="Prrafodelista"/>
+        <w:tabs>
+          <w:tab w:val="left" w:pos="3285"/>
+        </w:tabs>
+        <w:ind w:left="1800" w:firstLine="0"/>
+      </w:pPr>
+    </w:p>
+    <w:p/>
+    <w:p>
+      <w:pPr>
+        <w:pStyle w:val="Prrafodelista"/>
+        <w:numPr>
+          <w:ilvl w:val="0"/>
+          <w:numId w:val="6"/>
+        </w:numPr>
+      </w:pPr>
+      <w:r>
+        <w:t>Después de configurar todo y subir los archivos, para ver nuestro sitio debemos irnos al panel y en nuestro navegador copiar y pegar la dirección que está señalada en rojo.</w:t>
+      </w:r>
+    </w:p>
+    <w:p>
+      <w:pPr>
+        <w:pStyle w:val="Prrafodelista"/>
+        <w:ind w:left="1800" w:firstLine="0"/>
+      </w:pPr>
+      <w:r>
+        <w:rPr>
+          <w:noProof/>
+          <w:lang w:bidi="ar-SA"/>
+        </w:rPr>
+        <w:drawing>
+          <wp:anchor distT="0" distB="0" distL="114300" distR="114300" simplePos="0" relativeHeight="251679744" behindDoc="0" locked="0" layoutInCell="1" allowOverlap="1" wp14:anchorId="44B658E8" wp14:editId="227D8603">
+            <wp:simplePos x="0" y="0"/>
+            <wp:positionH relativeFrom="margin">
+              <wp:align>right</wp:align>
+            </wp:positionH>
+            <wp:positionV relativeFrom="paragraph">
+              <wp:posOffset>193675</wp:posOffset>
+            </wp:positionV>
+            <wp:extent cx="5612130" cy="3113405"/>
+            <wp:effectExtent l="0" t="0" r="7620" b="0"/>
+            <wp:wrapThrough wrapText="bothSides">
+              <wp:wrapPolygon edited="0">
+                <wp:start x="0" y="0"/>
+                <wp:lineTo x="0" y="21411"/>
+                <wp:lineTo x="21556" y="21411"/>
+                <wp:lineTo x="21556" y="0"/>
+                <wp:lineTo x="0" y="0"/>
+              </wp:wrapPolygon>
+            </wp:wrapThrough>
+            <wp:docPr id="38" name="Imagen 38"/>
+            <wp:cNvGraphicFramePr>
+              <a:graphicFrameLocks xmlns:a="http://schemas.openxmlformats.org/drawingml/2006/main" noChangeAspect="1"/>
+            </wp:cNvGraphicFramePr>
+            <a:graphic xmlns:a="http://schemas.openxmlformats.org/drawingml/2006/main">
+              <a:graphicData uri="http://schemas.openxmlformats.org/drawingml/2006/picture">
+                <pic:pic xmlns:pic="http://schemas.openxmlformats.org/drawingml/2006/picture">
+                  <pic:nvPicPr>
+                    <pic:cNvPr id="1" name=""/>
+                    <pic:cNvPicPr/>
+                  </pic:nvPicPr>
+                  <pic:blipFill>
+                    <a:blip r:embed="rId47" cstate="print">
+                      <a:extLst>
+                        <a:ext uri="{28A0092B-C50C-407E-A947-70E740481C1C}">
+                          <a14:useLocalDpi xmlns:a14="http://schemas.microsoft.com/office/drawing/2010/main" val="0"/>
+                        </a:ext>
+                      </a:extLst>
+                    </a:blip>
+                    <a:stretch>
+                      <a:fillRect/>
+                    </a:stretch>
+                  </pic:blipFill>
+                  <pic:spPr>
+                    <a:xfrm>
+                      <a:off x="0" y="0"/>
+                      <a:ext cx="5612130" cy="3113405"/>
+                    </a:xfrm>
+                    <a:prstGeom prst="rect">
+                      <a:avLst/>
+                    </a:prstGeom>
+                  </pic:spPr>
+                </pic:pic>
+              </a:graphicData>
+            </a:graphic>
+            <wp14:sizeRelH relativeFrom="page">
+              <wp14:pctWidth>0</wp14:pctWidth>
+            </wp14:sizeRelH>
+            <wp14:sizeRelV relativeFrom="page">
+              <wp14:pctHeight>0</wp14:pctHeight>
+            </wp14:sizeRelV>
+          </wp:anchor>
+        </w:drawing>
+      </w:r>
+    </w:p>
+    <w:p/>
+    <w:p/>
+    <w:p>
+      <w:pPr>
+        <w:pStyle w:val="Prrafodelista"/>
+        <w:numPr>
+          <w:ilvl w:val="0"/>
+          <w:numId w:val="6"/>
+        </w:numPr>
+      </w:pPr>
+      <w:r>
+        <w:rPr>
+          <w:noProof/>
+          <w:lang w:bidi="ar-SA"/>
+        </w:rPr>
+        <w:lastRenderedPageBreak/>
+        <w:drawing>
+          <wp:anchor distT="0" distB="0" distL="114300" distR="114300" simplePos="0" relativeHeight="251680768" behindDoc="0" locked="0" layoutInCell="1" allowOverlap="1" wp14:anchorId="52749395" wp14:editId="5D4EA620">
+            <wp:simplePos x="0" y="0"/>
+            <wp:positionH relativeFrom="margin">
+              <wp:align>right</wp:align>
+            </wp:positionH>
+            <wp:positionV relativeFrom="paragraph">
+              <wp:posOffset>262255</wp:posOffset>
+            </wp:positionV>
+            <wp:extent cx="5612130" cy="3397250"/>
+            <wp:effectExtent l="0" t="0" r="7620" b="0"/>
+            <wp:wrapThrough wrapText="bothSides">
+              <wp:wrapPolygon edited="0">
+                <wp:start x="0" y="0"/>
+                <wp:lineTo x="0" y="21439"/>
+                <wp:lineTo x="21556" y="21439"/>
+                <wp:lineTo x="21556" y="0"/>
+                <wp:lineTo x="0" y="0"/>
+              </wp:wrapPolygon>
+            </wp:wrapThrough>
+            <wp:docPr id="39" name="Imagen 39"/>
+            <wp:cNvGraphicFramePr>
+              <a:graphicFrameLocks xmlns:a="http://schemas.openxmlformats.org/drawingml/2006/main" noChangeAspect="1"/>
+            </wp:cNvGraphicFramePr>
+            <a:graphic xmlns:a="http://schemas.openxmlformats.org/drawingml/2006/main">
+              <a:graphicData uri="http://schemas.openxmlformats.org/drawingml/2006/picture">
+                <pic:pic xmlns:pic="http://schemas.openxmlformats.org/drawingml/2006/picture">
+                  <pic:nvPicPr>
+                    <pic:cNvPr id="1" name=""/>
+                    <pic:cNvPicPr/>
+                  </pic:nvPicPr>
+                  <pic:blipFill>
+                    <a:blip r:embed="rId48" cstate="print">
+                      <a:extLst>
+                        <a:ext uri="{28A0092B-C50C-407E-A947-70E740481C1C}">
+                          <a14:useLocalDpi xmlns:a14="http://schemas.microsoft.com/office/drawing/2010/main" val="0"/>
+                        </a:ext>
+                      </a:extLst>
+                    </a:blip>
+                    <a:stretch>
+                      <a:fillRect/>
+                    </a:stretch>
+                  </pic:blipFill>
+                  <pic:spPr>
+                    <a:xfrm>
+                      <a:off x="0" y="0"/>
+                      <a:ext cx="5612130" cy="3397250"/>
+                    </a:xfrm>
+                    <a:prstGeom prst="rect">
+                      <a:avLst/>
+                    </a:prstGeom>
+                  </pic:spPr>
+                </pic:pic>
+              </a:graphicData>
+            </a:graphic>
+            <wp14:sizeRelH relativeFrom="page">
+              <wp14:pctWidth>0</wp14:pctWidth>
+            </wp14:sizeRelH>
+            <wp14:sizeRelV relativeFrom="page">
+              <wp14:pctHeight>0</wp14:pctHeight>
+            </wp14:sizeRelV>
+          </wp:anchor>
+        </w:drawing>
+      </w:r>
+      <w:r>
+        <w:t>Y ya podremos ver nuestro sitio en un hosting.</w:t>
+      </w:r>
+    </w:p>
+    <w:p>
+      <w:pPr>
+        <w:pStyle w:val="Prrafodelista"/>
+        <w:ind w:left="1800" w:firstLine="0"/>
+      </w:pPr>
+    </w:p>
+    <w:p/>
+    <w:p/>
+    <w:p/>
+    <w:p/>
+    <w:p/>
+    <w:p/>
+    <w:p/>
+    <w:p/>
+    <w:p/>
+    <w:p/>
+    <w:p/>
+    <w:p/>
     <w:sectPr>
       <w:pgSz w:w="12240" w:h="15840"/>
       <w:pgMar w:top="1417" w:right="1701" w:bottom="1417" w:left="1701" w:header="708" w:footer="708" w:gutter="0"/>
@@ -4882,7 +6049,7 @@
 </file>
 
 <file path=word/endnotes.xml><?xml version="1.0" encoding="utf-8"?>
-<w:endnotes xmlns:wpc="http://schemas.microsoft.com/office/word/2010/wordprocessingCanvas" xmlns:cx="http://schemas.microsoft.com/office/drawing/2014/chartex" xmlns:cx1="http://schemas.microsoft.com/office/drawing/2015/9/8/chartex" xmlns:cx2="http://schemas.microsoft.com/office/drawing/2015/10/21/chartex" xmlns:cx3="http://schemas.microsoft.com/office/drawing/2016/5/9/chartex" xmlns:cx4="http://schemas.microsoft.com/office/drawing/2016/5/10/chartex" xmlns:cx5="http://schemas.microsoft.com/office/drawing/2016/5/11/chartex" xmlns:cx6="http://schemas.microsoft.com/office/drawing/2016/5/12/chartex" xmlns:cx7="http://schemas.microsoft.com/office/drawing/2016/5/13/chartex" xmlns:cx8="http://schemas.microsoft.com/office/drawing/2016/5/14/chartex" xmlns:mc="http://schemas.openxmlformats.org/markup-compatibility/2006" xmlns:aink="http://schemas.microsoft.com/office/drawing/2016/ink" xmlns:am3d="http://schemas.microsoft.com/office/drawing/2017/model3d" xmlns:o="urn:schemas-microsoft-com:office:office" xmlns:r="http://schemas.openxmlformats.org/officeDocument/2006/relationships" xmlns:m="http://schemas.openxmlformats.org/officeDocument/2006/math" xmlns:v="urn:schemas-microsoft-com:vml" xmlns:wp14="http://schemas.microsoft.com/office/word/2010/wordprocessingDrawing" xmlns:wp="http://schemas.openxmlformats.org/drawingml/2006/wordprocessingDrawing" xmlns:w10="urn:schemas-microsoft-com:office:word" xmlns:w="http://schemas.openxmlformats.org/wordprocessingml/2006/main" xmlns:w14="http://schemas.microsoft.com/office/word/2010/wordml" xmlns:w15="http://schemas.microsoft.com/office/word/2012/wordml" xmlns:w16cid="http://schemas.microsoft.com/office/word/2016/wordml/cid" xmlns:w16se="http://schemas.microsoft.com/office/word/2015/wordml/symex" xmlns:wpg="http://schemas.microsoft.com/office/word/2010/wordprocessingGroup" xmlns:wpi="http://schemas.microsoft.com/office/word/2010/wordprocessingInk" xmlns:wne="http://schemas.microsoft.com/office/word/2006/wordml" xmlns:wps="http://schemas.microsoft.com/office/word/2010/wordprocessingShape" mc:Ignorable="w14 w15 w16se w16cid wp14">
+<w:endnotes xmlns:wpc="http://schemas.microsoft.com/office/word/2010/wordprocessingCanvas" xmlns:cx="http://schemas.microsoft.com/office/drawing/2014/chartex" xmlns:mc="http://schemas.openxmlformats.org/markup-compatibility/2006" xmlns:o="urn:schemas-microsoft-com:office:office" xmlns:r="http://schemas.openxmlformats.org/officeDocument/2006/relationships" xmlns:m="http://schemas.openxmlformats.org/officeDocument/2006/math" xmlns:v="urn:schemas-microsoft-com:vml" xmlns:wp14="http://schemas.microsoft.com/office/word/2010/wordprocessingDrawing" xmlns:wp="http://schemas.openxmlformats.org/drawingml/2006/wordprocessingDrawing" xmlns:w10="urn:schemas-microsoft-com:office:word" xmlns:w="http://schemas.openxmlformats.org/wordprocessingml/2006/main" xmlns:w14="http://schemas.microsoft.com/office/word/2010/wordml" xmlns:w15="http://schemas.microsoft.com/office/word/2012/wordml" xmlns:w16se="http://schemas.microsoft.com/office/word/2015/wordml/symex" xmlns:wpg="http://schemas.microsoft.com/office/word/2010/wordprocessingGroup" xmlns:wpi="http://schemas.microsoft.com/office/word/2010/wordprocessingInk" xmlns:wne="http://schemas.microsoft.com/office/word/2006/wordml" xmlns:wps="http://schemas.microsoft.com/office/word/2010/wordprocessingShape" mc:Ignorable="w14 w15 w16se wp14">
   <w:endnote w:type="separator" w:id="-1">
     <w:p>
       <w:r>
@@ -4901,7 +6068,7 @@
 </file>
 
 <file path=word/footer1.xml><?xml version="1.0" encoding="utf-8"?>
-<w:ftr xmlns:wpc="http://schemas.microsoft.com/office/word/2010/wordprocessingCanvas" xmlns:cx="http://schemas.microsoft.com/office/drawing/2014/chartex" xmlns:cx1="http://schemas.microsoft.com/office/drawing/2015/9/8/chartex" xmlns:cx2="http://schemas.microsoft.com/office/drawing/2015/10/21/chartex" xmlns:cx3="http://schemas.microsoft.com/office/drawing/2016/5/9/chartex" xmlns:cx4="http://schemas.microsoft.com/office/drawing/2016/5/10/chartex" xmlns:cx5="http://schemas.microsoft.com/office/drawing/2016/5/11/chartex" xmlns:cx6="http://schemas.microsoft.com/office/drawing/2016/5/12/chartex" xmlns:cx7="http://schemas.microsoft.com/office/drawing/2016/5/13/chartex" xmlns:cx8="http://schemas.microsoft.com/office/drawing/2016/5/14/chartex" xmlns:mc="http://schemas.openxmlformats.org/markup-compatibility/2006" xmlns:aink="http://schemas.microsoft.com/office/drawing/2016/ink" xmlns:am3d="http://schemas.microsoft.com/office/drawing/2017/model3d" xmlns:o="urn:schemas-microsoft-com:office:office" xmlns:r="http://schemas.openxmlformats.org/officeDocument/2006/relationships" xmlns:m="http://schemas.openxmlformats.org/officeDocument/2006/math" xmlns:v="urn:schemas-microsoft-com:vml" xmlns:wp14="http://schemas.microsoft.com/office/word/2010/wordprocessingDrawing" xmlns:wp="http://schemas.openxmlformats.org/drawingml/2006/wordprocessingDrawing" xmlns:w10="urn:schemas-microsoft-com:office:word" xmlns:w="http://schemas.openxmlformats.org/wordprocessingml/2006/main" xmlns:w14="http://schemas.microsoft.com/office/word/2010/wordml" xmlns:w15="http://schemas.microsoft.com/office/word/2012/wordml" xmlns:w16cid="http://schemas.microsoft.com/office/word/2016/wordml/cid" xmlns:w16se="http://schemas.microsoft.com/office/word/2015/wordml/symex" xmlns:wpg="http://schemas.microsoft.com/office/word/2010/wordprocessingGroup" xmlns:wpi="http://schemas.microsoft.com/office/word/2010/wordprocessingInk" xmlns:wne="http://schemas.microsoft.com/office/word/2006/wordml" xmlns:wps="http://schemas.microsoft.com/office/word/2010/wordprocessingShape" mc:Ignorable="w14 w15 w16se w16cid wp14">
+<w:ftr xmlns:wpc="http://schemas.microsoft.com/office/word/2010/wordprocessingCanvas" xmlns:cx="http://schemas.microsoft.com/office/drawing/2014/chartex" xmlns:mc="http://schemas.openxmlformats.org/markup-compatibility/2006" xmlns:o="urn:schemas-microsoft-com:office:office" xmlns:r="http://schemas.openxmlformats.org/officeDocument/2006/relationships" xmlns:m="http://schemas.openxmlformats.org/officeDocument/2006/math" xmlns:v="urn:schemas-microsoft-com:vml" xmlns:wp14="http://schemas.microsoft.com/office/word/2010/wordprocessingDrawing" xmlns:wp="http://schemas.openxmlformats.org/drawingml/2006/wordprocessingDrawing" xmlns:w10="urn:schemas-microsoft-com:office:word" xmlns:w="http://schemas.openxmlformats.org/wordprocessingml/2006/main" xmlns:w14="http://schemas.microsoft.com/office/word/2010/wordml" xmlns:w15="http://schemas.microsoft.com/office/word/2012/wordml" xmlns:w16se="http://schemas.microsoft.com/office/word/2015/wordml/symex" xmlns:wpg="http://schemas.microsoft.com/office/word/2010/wordprocessingGroup" xmlns:wpi="http://schemas.microsoft.com/office/word/2010/wordprocessingInk" xmlns:wne="http://schemas.microsoft.com/office/word/2006/wordml" xmlns:wps="http://schemas.microsoft.com/office/word/2010/wordprocessingShape" mc:Ignorable="w14 w15 w16se wp14">
   <w:sdt>
     <w:sdtPr>
       <w:id w:val="1544092942"/>
@@ -4931,7 +6098,7 @@
             <w:noProof/>
             <w:lang w:val="es-ES"/>
           </w:rPr>
-          <w:t>16</w:t>
+          <w:t>21</w:t>
         </w:r>
         <w:r>
           <w:fldChar w:fldCharType="end"/>
@@ -4948,7 +6115,7 @@
 </file>
 
 <file path=word/footnotes.xml><?xml version="1.0" encoding="utf-8"?>
-<w:footnotes xmlns:wpc="http://schemas.microsoft.com/office/word/2010/wordprocessingCanvas" xmlns:cx="http://schemas.microsoft.com/office/drawing/2014/chartex" xmlns:cx1="http://schemas.microsoft.com/office/drawing/2015/9/8/chartex" xmlns:cx2="http://schemas.microsoft.com/office/drawing/2015/10/21/chartex" xmlns:cx3="http://schemas.microsoft.com/office/drawing/2016/5/9/chartex" xmlns:cx4="http://schemas.microsoft.com/office/drawing/2016/5/10/chartex" xmlns:cx5="http://schemas.microsoft.com/office/drawing/2016/5/11/chartex" xmlns:cx6="http://schemas.microsoft.com/office/drawing/2016/5/12/chartex" xmlns:cx7="http://schemas.microsoft.com/office/drawing/2016/5/13/chartex" xmlns:cx8="http://schemas.microsoft.com/office/drawing/2016/5/14/chartex" xmlns:mc="http://schemas.openxmlformats.org/markup-compatibility/2006" xmlns:aink="http://schemas.microsoft.com/office/drawing/2016/ink" xmlns:am3d="http://schemas.microsoft.com/office/drawing/2017/model3d" xmlns:o="urn:schemas-microsoft-com:office:office" xmlns:r="http://schemas.openxmlformats.org/officeDocument/2006/relationships" xmlns:m="http://schemas.openxmlformats.org/officeDocument/2006/math" xmlns:v="urn:schemas-microsoft-com:vml" xmlns:wp14="http://schemas.microsoft.com/office/word/2010/wordprocessingDrawing" xmlns:wp="http://schemas.openxmlformats.org/drawingml/2006/wordprocessingDrawing" xmlns:w10="urn:schemas-microsoft-com:office:word" xmlns:w="http://schemas.openxmlformats.org/wordprocessingml/2006/main" xmlns:w14="http://schemas.microsoft.com/office/word/2010/wordml" xmlns:w15="http://schemas.microsoft.com/office/word/2012/wordml" xmlns:w16cid="http://schemas.microsoft.com/office/word/2016/wordml/cid" xmlns:w16se="http://schemas.microsoft.com/office/word/2015/wordml/symex" xmlns:wpg="http://schemas.microsoft.com/office/word/2010/wordprocessingGroup" xmlns:wpi="http://schemas.microsoft.com/office/word/2010/wordprocessingInk" xmlns:wne="http://schemas.microsoft.com/office/word/2006/wordml" xmlns:wps="http://schemas.microsoft.com/office/word/2010/wordprocessingShape" mc:Ignorable="w14 w15 w16se w16cid wp14">
+<w:footnotes xmlns:wpc="http://schemas.microsoft.com/office/word/2010/wordprocessingCanvas" xmlns:cx="http://schemas.microsoft.com/office/drawing/2014/chartex" xmlns:mc="http://schemas.openxmlformats.org/markup-compatibility/2006" xmlns:o="urn:schemas-microsoft-com:office:office" xmlns:r="http://schemas.openxmlformats.org/officeDocument/2006/relationships" xmlns:m="http://schemas.openxmlformats.org/officeDocument/2006/math" xmlns:v="urn:schemas-microsoft-com:vml" xmlns:wp14="http://schemas.microsoft.com/office/word/2010/wordprocessingDrawing" xmlns:wp="http://schemas.openxmlformats.org/drawingml/2006/wordprocessingDrawing" xmlns:w10="urn:schemas-microsoft-com:office:word" xmlns:w="http://schemas.openxmlformats.org/wordprocessingml/2006/main" xmlns:w14="http://schemas.microsoft.com/office/word/2010/wordml" xmlns:w15="http://schemas.microsoft.com/office/word/2012/wordml" xmlns:w16se="http://schemas.microsoft.com/office/word/2015/wordml/symex" xmlns:wpg="http://schemas.microsoft.com/office/word/2010/wordprocessingGroup" xmlns:wpi="http://schemas.microsoft.com/office/word/2010/wordprocessingInk" xmlns:wne="http://schemas.microsoft.com/office/word/2006/wordml" xmlns:wps="http://schemas.microsoft.com/office/word/2010/wordprocessingShape" mc:Ignorable="w14 w15 w16se wp14">
   <w:footnote w:type="separator" w:id="-1">
     <w:p>
       <w:r>
@@ -4967,7 +6134,7 @@
 </file>
 
 <file path=word/numbering.xml><?xml version="1.0" encoding="utf-8"?>
-<w:numbering xmlns:wpc="http://schemas.microsoft.com/office/word/2010/wordprocessingCanvas" xmlns:cx="http://schemas.microsoft.com/office/drawing/2014/chartex" xmlns:cx1="http://schemas.microsoft.com/office/drawing/2015/9/8/chartex" xmlns:cx2="http://schemas.microsoft.com/office/drawing/2015/10/21/chartex" xmlns:cx3="http://schemas.microsoft.com/office/drawing/2016/5/9/chartex" xmlns:cx4="http://schemas.microsoft.com/office/drawing/2016/5/10/chartex" xmlns:cx5="http://schemas.microsoft.com/office/drawing/2016/5/11/chartex" xmlns:cx6="http://schemas.microsoft.com/office/drawing/2016/5/12/chartex" xmlns:cx7="http://schemas.microsoft.com/office/drawing/2016/5/13/chartex" xmlns:cx8="http://schemas.microsoft.com/office/drawing/2016/5/14/chartex" xmlns:mc="http://schemas.openxmlformats.org/markup-compatibility/2006" xmlns:aink="http://schemas.microsoft.com/office/drawing/2016/ink" xmlns:am3d="http://schemas.microsoft.com/office/drawing/2017/model3d" xmlns:o="urn:schemas-microsoft-com:office:office" xmlns:r="http://schemas.openxmlformats.org/officeDocument/2006/relationships" xmlns:m="http://schemas.openxmlformats.org/officeDocument/2006/math" xmlns:v="urn:schemas-microsoft-com:vml" xmlns:wp14="http://schemas.microsoft.com/office/word/2010/wordprocessingDrawing" xmlns:wp="http://schemas.openxmlformats.org/drawingml/2006/wordprocessingDrawing" xmlns:w10="urn:schemas-microsoft-com:office:word" xmlns:w="http://schemas.openxmlformats.org/wordprocessingml/2006/main" xmlns:w14="http://schemas.microsoft.com/office/word/2010/wordml" xmlns:w15="http://schemas.microsoft.com/office/word/2012/wordml" xmlns:w16cid="http://schemas.microsoft.com/office/word/2016/wordml/cid" xmlns:w16se="http://schemas.microsoft.com/office/word/2015/wordml/symex" xmlns:wpg="http://schemas.microsoft.com/office/word/2010/wordprocessingGroup" xmlns:wpi="http://schemas.microsoft.com/office/word/2010/wordprocessingInk" xmlns:wne="http://schemas.microsoft.com/office/word/2006/wordml" xmlns:wps="http://schemas.microsoft.com/office/word/2010/wordprocessingShape" mc:Ignorable="w14 w15 w16se w16cid wp14">
+<w:numbering xmlns:wpc="http://schemas.microsoft.com/office/word/2010/wordprocessingCanvas" xmlns:cx="http://schemas.microsoft.com/office/drawing/2014/chartex" xmlns:mc="http://schemas.openxmlformats.org/markup-compatibility/2006" xmlns:o="urn:schemas-microsoft-com:office:office" xmlns:r="http://schemas.openxmlformats.org/officeDocument/2006/relationships" xmlns:m="http://schemas.openxmlformats.org/officeDocument/2006/math" xmlns:v="urn:schemas-microsoft-com:vml" xmlns:wp14="http://schemas.microsoft.com/office/word/2010/wordprocessingDrawing" xmlns:wp="http://schemas.openxmlformats.org/drawingml/2006/wordprocessingDrawing" xmlns:w10="urn:schemas-microsoft-com:office:word" xmlns:w="http://schemas.openxmlformats.org/wordprocessingml/2006/main" xmlns:w14="http://schemas.microsoft.com/office/word/2010/wordml" xmlns:w15="http://schemas.microsoft.com/office/word/2012/wordml" xmlns:w16se="http://schemas.microsoft.com/office/word/2015/wordml/symex" xmlns:wpg="http://schemas.microsoft.com/office/word/2010/wordprocessingGroup" xmlns:wpi="http://schemas.microsoft.com/office/word/2010/wordprocessingInk" xmlns:wne="http://schemas.microsoft.com/office/word/2006/wordml" xmlns:wps="http://schemas.microsoft.com/office/word/2010/wordprocessingShape" mc:Ignorable="w14 w15 w16se wp14">
   <w:abstractNum w:abstractNumId="0" w15:restartNumberingAfterBreak="0">
     <w:nsid w:val="0C401C57"/>
     <w:multiLevelType w:val="hybridMultilevel"/>
@@ -5354,6 +6521,95 @@
     </w:lvl>
   </w:abstractNum>
   <w:abstractNum w:abstractNumId="4" w15:restartNumberingAfterBreak="0">
+    <w:nsid w:val="36F93537"/>
+    <w:multiLevelType w:val="hybridMultilevel"/>
+    <w:tmpl w:val="173A6974"/>
+    <w:lvl w:ilvl="0" w:tplc="51E404D8">
+      <w:start w:val="1"/>
+      <w:numFmt w:val="decimal"/>
+      <w:lvlText w:val="%1."/>
+      <w:lvlJc w:val="left"/>
+      <w:pPr>
+        <w:ind w:left="1800" w:hanging="360"/>
+      </w:pPr>
+      <w:rPr>
+        <w:rFonts w:hint="default"/>
+      </w:rPr>
+    </w:lvl>
+    <w:lvl w:ilvl="1" w:tplc="240A0019" w:tentative="1">
+      <w:start w:val="1"/>
+      <w:numFmt w:val="lowerLetter"/>
+      <w:lvlText w:val="%2."/>
+      <w:lvlJc w:val="left"/>
+      <w:pPr>
+        <w:ind w:left="2520" w:hanging="360"/>
+      </w:pPr>
+    </w:lvl>
+    <w:lvl w:ilvl="2" w:tplc="240A001B" w:tentative="1">
+      <w:start w:val="1"/>
+      <w:numFmt w:val="lowerRoman"/>
+      <w:lvlText w:val="%3."/>
+      <w:lvlJc w:val="right"/>
+      <w:pPr>
+        <w:ind w:left="3240" w:hanging="180"/>
+      </w:pPr>
+    </w:lvl>
+    <w:lvl w:ilvl="3" w:tplc="240A000F" w:tentative="1">
+      <w:start w:val="1"/>
+      <w:numFmt w:val="decimal"/>
+      <w:lvlText w:val="%4."/>
+      <w:lvlJc w:val="left"/>
+      <w:pPr>
+        <w:ind w:left="3960" w:hanging="360"/>
+      </w:pPr>
+    </w:lvl>
+    <w:lvl w:ilvl="4" w:tplc="240A0019" w:tentative="1">
+      <w:start w:val="1"/>
+      <w:numFmt w:val="lowerLetter"/>
+      <w:lvlText w:val="%5."/>
+      <w:lvlJc w:val="left"/>
+      <w:pPr>
+        <w:ind w:left="4680" w:hanging="360"/>
+      </w:pPr>
+    </w:lvl>
+    <w:lvl w:ilvl="5" w:tplc="240A001B" w:tentative="1">
+      <w:start w:val="1"/>
+      <w:numFmt w:val="lowerRoman"/>
+      <w:lvlText w:val="%6."/>
+      <w:lvlJc w:val="right"/>
+      <w:pPr>
+        <w:ind w:left="5400" w:hanging="180"/>
+      </w:pPr>
+    </w:lvl>
+    <w:lvl w:ilvl="6" w:tplc="240A000F" w:tentative="1">
+      <w:start w:val="1"/>
+      <w:numFmt w:val="decimal"/>
+      <w:lvlText w:val="%7."/>
+      <w:lvlJc w:val="left"/>
+      <w:pPr>
+        <w:ind w:left="6120" w:hanging="360"/>
+      </w:pPr>
+    </w:lvl>
+    <w:lvl w:ilvl="7" w:tplc="240A0019" w:tentative="1">
+      <w:start w:val="1"/>
+      <w:numFmt w:val="lowerLetter"/>
+      <w:lvlText w:val="%8."/>
+      <w:lvlJc w:val="left"/>
+      <w:pPr>
+        <w:ind w:left="6840" w:hanging="360"/>
+      </w:pPr>
+    </w:lvl>
+    <w:lvl w:ilvl="8" w:tplc="240A001B" w:tentative="1">
+      <w:start w:val="1"/>
+      <w:numFmt w:val="lowerRoman"/>
+      <w:lvlText w:val="%9."/>
+      <w:lvlJc w:val="right"/>
+      <w:pPr>
+        <w:ind w:left="7560" w:hanging="180"/>
+      </w:pPr>
+    </w:lvl>
+  </w:abstractNum>
+  <w:abstractNum w:abstractNumId="5" w15:restartNumberingAfterBreak="0">
     <w:nsid w:val="45935099"/>
     <w:multiLevelType w:val="hybridMultilevel"/>
     <w:tmpl w:val="231425E0"/>
@@ -5451,7 +6707,7 @@
     <w:abstractNumId w:val="1"/>
   </w:num>
   <w:num w:numId="3">
-    <w:abstractNumId w:val="4"/>
+    <w:abstractNumId w:val="5"/>
   </w:num>
   <w:num w:numId="4">
     <w:abstractNumId w:val="3"/>
@@ -5459,11 +6715,14 @@
   <w:num w:numId="5">
     <w:abstractNumId w:val="0"/>
   </w:num>
+  <w:num w:numId="6">
+    <w:abstractNumId w:val="4"/>
+  </w:num>
 </w:numbering>
 </file>
 
 <file path=word/styles.xml><?xml version="1.0" encoding="utf-8"?>
-<w:styles xmlns:mc="http://schemas.openxmlformats.org/markup-compatibility/2006" xmlns:r="http://schemas.openxmlformats.org/officeDocument/2006/relationships" xmlns:w="http://schemas.openxmlformats.org/wordprocessingml/2006/main" xmlns:w14="http://schemas.microsoft.com/office/word/2010/wordml" xmlns:w15="http://schemas.microsoft.com/office/word/2012/wordml" xmlns:w16cid="http://schemas.microsoft.com/office/word/2016/wordml/cid" xmlns:w16se="http://schemas.microsoft.com/office/word/2015/wordml/symex" mc:Ignorable="w14 w15 w16se w16cid">
+<w:styles xmlns:mc="http://schemas.openxmlformats.org/markup-compatibility/2006" xmlns:r="http://schemas.openxmlformats.org/officeDocument/2006/relationships" xmlns:w="http://schemas.openxmlformats.org/wordprocessingml/2006/main" xmlns:w14="http://schemas.microsoft.com/office/word/2010/wordml" xmlns:w15="http://schemas.microsoft.com/office/word/2012/wordml" xmlns:w16se="http://schemas.microsoft.com/office/word/2015/wordml/symex" mc:Ignorable="w14 w15 w16se">
   <w:docDefaults>
     <w:rPrDefault>
       <w:rPr>
@@ -5479,7 +6738,7 @@
       </w:pPr>
     </w:pPrDefault>
   </w:docDefaults>
-  <w:latentStyles w:defLockedState="0" w:defUIPriority="99" w:defSemiHidden="0" w:defUnhideWhenUsed="0" w:defQFormat="0" w:count="376">
+  <w:latentStyles w:defLockedState="0" w:defUIPriority="99" w:defSemiHidden="0" w:defUnhideWhenUsed="0" w:defQFormat="0" w:count="371">
     <w:lsdException w:name="Normal" w:uiPriority="0" w:qFormat="1"/>
     <w:lsdException w:name="heading 1" w:uiPriority="9" w:qFormat="1"/>
     <w:lsdException w:name="heading 2" w:semiHidden="1" w:uiPriority="9" w:unhideWhenUsed="1" w:qFormat="1"/>
@@ -5851,11 +7110,6 @@
     <w:lsdException w:name="List Table 5 Dark Accent 6" w:uiPriority="50"/>
     <w:lsdException w:name="List Table 6 Colorful Accent 6" w:uiPriority="51"/>
     <w:lsdException w:name="List Table 7 Colorful Accent 6" w:uiPriority="52"/>
-    <w:lsdException w:name="Mention" w:semiHidden="1" w:unhideWhenUsed="1"/>
-    <w:lsdException w:name="Smart Hyperlink" w:semiHidden="1" w:unhideWhenUsed="1"/>
-    <w:lsdException w:name="Hashtag" w:semiHidden="1" w:unhideWhenUsed="1"/>
-    <w:lsdException w:name="Unresolved Mention" w:semiHidden="1" w:unhideWhenUsed="1"/>
-    <w:lsdException w:name="Smart Link" w:semiHidden="1" w:unhideWhenUsed="1"/>
   </w:latentStyles>
   <w:style w:type="paragraph" w:default="1" w:styleId="Normal">
     <w:name w:val="Normal"/>
@@ -6411,7 +7665,7 @@
 </file>
 
 <file path=customXml/itemProps1.xml><?xml version="1.0" encoding="utf-8"?>
-<ds:datastoreItem xmlns:ds="http://schemas.openxmlformats.org/officeDocument/2006/customXml" ds:itemID="{1D2139B1-1B67-4449-A0C4-BD5453239284}">
+<ds:datastoreItem xmlns:ds="http://schemas.openxmlformats.org/officeDocument/2006/customXml" ds:itemID="{F636E098-D0D7-4D3E-9D43-621473EB446E}">
   <ds:schemaRefs>
     <ds:schemaRef ds:uri="http://schemas.openxmlformats.org/officeDocument/2006/bibliography"/>
   </ds:schemaRefs>

</xml_diff>